<commit_message>
#1118 Cover Letter Init
</commit_message>
<xml_diff>
--- a/CoverLetter.docx
+++ b/CoverLetter.docx
@@ -150,6 +150,20 @@
     <w:p>
       <w:pPr>
         <w:pStyle w:val="Normal"/>
+        <w:rPr/>
+      </w:pPr>
+      <w:r>
+        <w:rPr>
+          <w:rFonts w:cs="Calibri" w:ascii="Calibri" w:hAnsi="Calibri" w:asciiTheme="minorHAnsi" w:cstheme="minorHAnsi" w:hAnsiTheme="minorHAnsi"/>
+          <w:iCs/>
+          <w:color w:val="000000" w:themeColor="text1"/>
+        </w:rPr>
+        <w:t>Dear HR Manager:</w:t>
+      </w:r>
+    </w:p>
+    <w:p>
+      <w:pPr>
+        <w:pStyle w:val="Normal"/>
         <w:rPr>
           <w:rFonts w:ascii="Calibri" w:hAnsi="Calibri" w:cs="Calibri" w:asciiTheme="minorHAnsi" w:cstheme="minorHAnsi" w:hAnsiTheme="minorHAnsi"/>
           <w:iCs/>
@@ -158,11 +172,91 @@
       </w:pPr>
       <w:r>
         <w:rPr>
-          <w:rFonts w:cs="Calibri" w:ascii="Calibri" w:hAnsi="Calibri" w:asciiTheme="minorHAnsi" w:cstheme="minorHAnsi" w:hAnsiTheme="minorHAnsi"/>
-          <w:iCs/>
-          <w:color w:val="000000" w:themeColor="text1"/>
-        </w:rPr>
-        <w:t>Dear HR Manager:</w:t>
+          <w:rFonts w:cs="Calibri" w:cstheme="minorHAnsi" w:ascii="Calibri" w:hAnsi="Calibri"/>
+          <w:iCs/>
+          <w:color w:val="000000" w:themeColor="text1"/>
+        </w:rPr>
+      </w:r>
+    </w:p>
+    <w:p>
+      <w:pPr>
+        <w:pStyle w:val="Normal"/>
+        <w:rPr/>
+      </w:pPr>
+      <w:r>
+        <w:rPr>
+          <w:rFonts w:cs="Calibri" w:ascii="Calibri" w:hAnsi="Calibri" w:asciiTheme="minorHAnsi" w:cstheme="minorHAnsi" w:hAnsiTheme="minorHAnsi"/>
+          <w:iCs/>
+          <w:color w:val="000000" w:themeColor="text1"/>
+        </w:rPr>
+        <w:tab/>
+        <w:t xml:space="preserve">My name is Matthew Sah. I have a background in Information Management for my Bachelor’s degree and a minor in Computer Science. I am currently pursuing a Master’s Degree in Data Science at the University at Buffalo. I confidently express my interest in this position of {position name}. </w:t>
+      </w:r>
+    </w:p>
+    <w:p>
+      <w:pPr>
+        <w:pStyle w:val="Normal"/>
+        <w:rPr/>
+      </w:pPr>
+      <w:r>
+        <w:rPr>
+          <w:rFonts w:cs="Calibri" w:ascii="Calibri" w:hAnsi="Calibri" w:asciiTheme="minorHAnsi" w:cstheme="minorHAnsi" w:hAnsiTheme="minorHAnsi"/>
+          <w:iCs/>
+          <w:color w:val="000000" w:themeColor="text1"/>
+        </w:rPr>
+        <w:t xml:space="preserve"> </w:t>
+      </w:r>
+    </w:p>
+    <w:p>
+      <w:pPr>
+        <w:pStyle w:val="Normal"/>
+        <w:rPr/>
+      </w:pPr>
+      <w:r>
+        <w:rPr>
+          <w:rFonts w:cs="Calibri" w:ascii="Calibri" w:hAnsi="Calibri" w:asciiTheme="minorHAnsi" w:cstheme="minorHAnsi" w:hAnsiTheme="minorHAnsi"/>
+          <w:iCs/>
+          <w:color w:val="000000" w:themeColor="text1"/>
+        </w:rPr>
+        <w:t># School</w:t>
+      </w:r>
+    </w:p>
+    <w:p>
+      <w:pPr>
+        <w:pStyle w:val="Normal"/>
+        <w:rPr/>
+      </w:pPr>
+      <w:r>
+        <w:rPr>
+          <w:rFonts w:cs="Calibri" w:ascii="Calibri" w:hAnsi="Calibri" w:asciiTheme="minorHAnsi" w:cstheme="minorHAnsi" w:hAnsiTheme="minorHAnsi"/>
+          <w:iCs/>
+          <w:color w:val="000000" w:themeColor="text1"/>
+        </w:rPr>
+        <w:tab/>
+        <w:t xml:space="preserve">With my undergraduate background a hybrid of engineering and management, i can say with confidence that i can express myself without any issues with people from different credentials. </w:t>
+      </w:r>
+      <w:r>
+        <w:rPr>
+          <w:rFonts w:cs="Calibri" w:ascii="Calibri" w:hAnsi="Calibri" w:asciiTheme="minorHAnsi" w:cstheme="minorHAnsi" w:hAnsiTheme="minorHAnsi"/>
+          <w:iCs/>
+          <w:color w:val="C9211E"/>
+        </w:rPr>
+        <w:t>(ADD i can do work that ranges from management to engineering)</w:t>
+      </w:r>
+    </w:p>
+    <w:p>
+      <w:pPr>
+        <w:pStyle w:val="Normal"/>
+        <w:rPr/>
+      </w:pPr>
+      <w:r>
+        <w:rPr>
+          <w:rFonts w:cs="Calibri" w:ascii="Calibri" w:hAnsi="Calibri" w:asciiTheme="minorHAnsi" w:cstheme="minorHAnsi" w:hAnsiTheme="minorHAnsi"/>
+          <w:iCs/>
+          <w:color w:val="000000" w:themeColor="text1"/>
+        </w:rPr>
+        <w:tab/>
+        <w:t xml:space="preserve">As the world is ever changing, I’ve decided to challenge myself to a Master’s in Data Science so i can provide a more well rounded skill set for my future projects. With deep topics in data mining and applying real life data to our exercises, I’m preparing myself for future trials to come. </w:t>
       </w:r>
     </w:p>
     <w:p>
@@ -185,6 +279,35 @@
     <w:p>
       <w:pPr>
         <w:pStyle w:val="Normal"/>
+        <w:rPr/>
+      </w:pPr>
+      <w:r>
+        <w:rPr>
+          <w:rFonts w:cs="Calibri" w:ascii="Calibri" w:hAnsi="Calibri" w:asciiTheme="minorHAnsi" w:cstheme="minorHAnsi" w:hAnsiTheme="minorHAnsi"/>
+          <w:iCs/>
+          <w:color w:val="000000" w:themeColor="text1"/>
+        </w:rPr>
+        <w:t># Professional Experience</w:t>
+      </w:r>
+    </w:p>
+    <w:p>
+      <w:pPr>
+        <w:pStyle w:val="Normal"/>
+        <w:rPr/>
+      </w:pPr>
+      <w:r>
+        <w:rPr>
+          <w:rFonts w:cs="Calibri" w:ascii="Calibri" w:hAnsi="Calibri" w:asciiTheme="minorHAnsi" w:cstheme="minorHAnsi" w:hAnsiTheme="minorHAnsi"/>
+          <w:iCs/>
+          <w:color w:val="000000" w:themeColor="text1"/>
+        </w:rPr>
+        <w:tab/>
+        <w:t>Before i graduated from college, i joined a fast paced startup company with end to end responsibilities ranging from consulting to development, and from deploying to maintenance. During the time consulting, I’ve learned to recognize needs user’s didn’t know they had and implement client oriented features with clean code for the convenience of future fixes.</w:t>
+      </w:r>
+    </w:p>
+    <w:p>
+      <w:pPr>
+        <w:pStyle w:val="Normal"/>
         <w:rPr>
           <w:rFonts w:ascii="Calibri" w:hAnsi="Calibri" w:cs="Calibri" w:asciiTheme="minorHAnsi" w:cstheme="minorHAnsi" w:hAnsiTheme="minorHAnsi"/>
           <w:iCs/>
@@ -193,11 +316,39 @@
       </w:pPr>
       <w:r>
         <w:rPr>
-          <w:rFonts w:cs="Calibri" w:ascii="Calibri" w:hAnsi="Calibri" w:asciiTheme="minorHAnsi" w:cstheme="minorHAnsi" w:hAnsiTheme="minorHAnsi"/>
-          <w:iCs/>
-          <w:color w:val="000000" w:themeColor="text1"/>
-        </w:rPr>
-        <w:t>With a Bachelor’s Degree and Master’s Degree in computer science, numerous years of hands-on experience creating and implementing software applications, and the ability to troubleshoot and solve problems in a timely and accurate manner, I confidently express my interest in your posting on LinkedIn for an experienced software engineer.</w:t>
+          <w:rFonts w:cs="Calibri" w:cstheme="minorHAnsi" w:ascii="Calibri" w:hAnsi="Calibri"/>
+          <w:iCs/>
+          <w:color w:val="000000" w:themeColor="text1"/>
+        </w:rPr>
+      </w:r>
+    </w:p>
+    <w:p>
+      <w:pPr>
+        <w:pStyle w:val="Normal"/>
+        <w:rPr/>
+      </w:pPr>
+      <w:r>
+        <w:rPr>
+          <w:rFonts w:cs="Calibri" w:ascii="Calibri" w:hAnsi="Calibri" w:asciiTheme="minorHAnsi" w:cstheme="minorHAnsi" w:hAnsiTheme="minorHAnsi"/>
+          <w:iCs/>
+          <w:color w:val="000000" w:themeColor="text1"/>
+        </w:rPr>
+        <w:t># What can i provide</w:t>
+      </w:r>
+    </w:p>
+    <w:p>
+      <w:pPr>
+        <w:pStyle w:val="Normal"/>
+        <w:rPr/>
+      </w:pPr>
+      <w:r>
+        <w:rPr>
+          <w:rFonts w:cs="Calibri" w:ascii="Calibri" w:hAnsi="Calibri" w:asciiTheme="minorHAnsi" w:cstheme="minorHAnsi" w:hAnsiTheme="minorHAnsi"/>
+          <w:iCs/>
+          <w:color w:val="000000" w:themeColor="text1"/>
+        </w:rPr>
+        <w:tab/>
+        <w:t xml:space="preserve">With an intention to provide service on the long run, </w:t>
       </w:r>
     </w:p>
     <w:p>
@@ -228,9 +379,246 @@
       </w:pPr>
       <w:r>
         <w:rPr>
-          <w:rFonts w:cs="Calibri" w:ascii="Calibri" w:hAnsi="Calibri" w:asciiTheme="minorHAnsi" w:cstheme="minorHAnsi" w:hAnsiTheme="minorHAnsi"/>
-          <w:iCs/>
-          <w:color w:val="000000" w:themeColor="text1"/>
+          <w:rFonts w:cs="Calibri" w:cstheme="minorHAnsi" w:ascii="Calibri" w:hAnsi="Calibri"/>
+          <w:iCs/>
+          <w:color w:val="000000" w:themeColor="text1"/>
+        </w:rPr>
+      </w:r>
+    </w:p>
+    <w:p>
+      <w:pPr>
+        <w:pStyle w:val="Normal"/>
+        <w:rPr/>
+      </w:pPr>
+      <w:r>
+        <w:rPr>
+          <w:rFonts w:cs="Calibri" w:ascii="Calibri" w:hAnsi="Calibri" w:asciiTheme="minorHAnsi" w:cstheme="minorHAnsi" w:hAnsiTheme="minorHAnsi"/>
+          <w:iCs/>
+          <w:color w:val="000000" w:themeColor="text1"/>
+        </w:rPr>
+        <w:t xml:space="preserve">I have been developing professionally for almost two years before i started my Master’s degree, during which i have been involved with the full development cycle of numerous large scale projects that spans across different platforms. You will find that i can perform time management and communications accurately as well as convey my previous knowledge to fellow {position name}. </w:t>
+      </w:r>
+    </w:p>
+    <w:p>
+      <w:pPr>
+        <w:pStyle w:val="Normal"/>
+        <w:rPr/>
+      </w:pPr>
+      <w:r>
+        <w:rPr>
+          <w:rFonts w:cs="Calibri" w:ascii="Calibri" w:hAnsi="Calibri" w:asciiTheme="minorHAnsi" w:cstheme="minorHAnsi" w:hAnsiTheme="minorHAnsi"/>
+          <w:iCs/>
+          <w:color w:val="000000" w:themeColor="text1"/>
+        </w:rPr>
+        <w:t>Over the course of my career, i have</w:t>
+      </w:r>
+    </w:p>
+    <w:p>
+      <w:pPr>
+        <w:pStyle w:val="Normal"/>
+        <w:numPr>
+          <w:ilvl w:val="0"/>
+          <w:numId w:val="5"/>
+        </w:numPr>
+        <w:rPr/>
+      </w:pPr>
+      <w:r>
+        <w:rPr>
+          <w:rFonts w:cs="Calibri" w:ascii="Calibri" w:hAnsi="Calibri" w:asciiTheme="minorHAnsi" w:cstheme="minorHAnsi" w:hAnsiTheme="minorHAnsi"/>
+          <w:iCs/>
+          <w:color w:val="000000" w:themeColor="text1"/>
+        </w:rPr>
+        <w:t xml:space="preserve">Solid knowledge of management and communications </w:t>
+      </w:r>
+    </w:p>
+    <w:p>
+      <w:pPr>
+        <w:pStyle w:val="Normal"/>
+        <w:numPr>
+          <w:ilvl w:val="0"/>
+          <w:numId w:val="5"/>
+        </w:numPr>
+        <w:rPr/>
+      </w:pPr>
+      <w:r>
+        <w:rPr>
+          <w:rFonts w:cs="Calibri" w:ascii="Calibri" w:hAnsi="Calibri" w:asciiTheme="minorHAnsi" w:cstheme="minorHAnsi" w:hAnsiTheme="minorHAnsi"/>
+          <w:iCs/>
+          <w:color w:val="000000" w:themeColor="text1"/>
+        </w:rPr>
+        <w:t>Strong background in computer science</w:t>
+      </w:r>
+    </w:p>
+    <w:p>
+      <w:pPr>
+        <w:pStyle w:val="Normal"/>
+        <w:numPr>
+          <w:ilvl w:val="0"/>
+          <w:numId w:val="5"/>
+        </w:numPr>
+        <w:rPr/>
+      </w:pPr>
+      <w:r>
+        <w:rPr>
+          <w:rFonts w:cs="Calibri" w:ascii="Calibri" w:hAnsi="Calibri" w:asciiTheme="minorHAnsi" w:cstheme="minorHAnsi" w:hAnsiTheme="minorHAnsi"/>
+          <w:iCs/>
+          <w:color w:val="000000" w:themeColor="text1"/>
+        </w:rPr>
+        <w:t>Rugged insight in data science and analysis</w:t>
+      </w:r>
+    </w:p>
+    <w:p>
+      <w:pPr>
+        <w:pStyle w:val="Normal"/>
+        <w:numPr>
+          <w:ilvl w:val="0"/>
+          <w:numId w:val="5"/>
+        </w:numPr>
+        <w:rPr/>
+      </w:pPr>
+      <w:r>
+        <w:rPr>
+          <w:rFonts w:cs="Calibri" w:ascii="Calibri" w:hAnsi="Calibri" w:asciiTheme="minorHAnsi" w:cstheme="minorHAnsi" w:hAnsiTheme="minorHAnsi"/>
+          <w:iCs/>
+          <w:color w:val="000000" w:themeColor="text1"/>
+        </w:rPr>
+        <w:t xml:space="preserve">Invaluable experience in fast-paced startup company </w:t>
+      </w:r>
+    </w:p>
+    <w:p>
+      <w:pPr>
+        <w:pStyle w:val="Normal"/>
+        <w:numPr>
+          <w:ilvl w:val="0"/>
+          <w:numId w:val="5"/>
+        </w:numPr>
+        <w:rPr/>
+      </w:pPr>
+      <w:r>
+        <w:rPr>
+          <w:rFonts w:cs="Calibri" w:ascii="Calibri" w:hAnsi="Calibri" w:asciiTheme="minorHAnsi" w:cstheme="minorHAnsi" w:hAnsiTheme="minorHAnsi"/>
+          <w:iCs/>
+          <w:color w:val="000000" w:themeColor="text1"/>
+        </w:rPr>
+        <w:t>Well rounded knowledge of the development cycle</w:t>
+      </w:r>
+    </w:p>
+    <w:p>
+      <w:pPr>
+        <w:pStyle w:val="Normal"/>
+        <w:rPr>
+          <w:rFonts w:ascii="Calibri" w:hAnsi="Calibri" w:cs="Calibri" w:asciiTheme="minorHAnsi" w:cstheme="minorHAnsi" w:hAnsiTheme="minorHAnsi"/>
+          <w:iCs/>
+          <w:color w:val="000000" w:themeColor="text1"/>
+        </w:rPr>
+      </w:pPr>
+      <w:r>
+        <w:rPr>
+          <w:rFonts w:cs="Calibri" w:cstheme="minorHAnsi" w:ascii="Calibri" w:hAnsi="Calibri"/>
+          <w:iCs/>
+          <w:color w:val="000000" w:themeColor="text1"/>
+        </w:rPr>
+      </w:r>
+    </w:p>
+    <w:p>
+      <w:pPr>
+        <w:pStyle w:val="Normal"/>
+        <w:rPr/>
+      </w:pPr>
+      <w:r>
+        <w:rPr>
+          <w:rFonts w:cs="Calibri" w:ascii="Calibri" w:hAnsi="Calibri" w:asciiTheme="minorHAnsi" w:cstheme="minorHAnsi" w:hAnsiTheme="minorHAnsi"/>
+          <w:iCs/>
+          <w:color w:val="000000" w:themeColor="text1"/>
+        </w:rPr>
+        <w:tab/>
+        <w:t>I strongly believe in the impact of continuous learning throughout one’s career, research of innovative technology and implementation into product development . I hope to bring my knowledge and experience into your company and influence others with potent enthusiasm in improving oneself.</w:t>
+      </w:r>
+    </w:p>
+    <w:p>
+      <w:pPr>
+        <w:pStyle w:val="Normal"/>
+        <w:jc w:val="center"/>
+        <w:rPr/>
+      </w:pPr>
+      <w:r>
+        <w:rPr>
+          <w:rFonts w:cs="Calibri" w:ascii="Calibri" w:hAnsi="Calibri" w:asciiTheme="minorHAnsi" w:cstheme="minorHAnsi" w:hAnsiTheme="minorHAnsi"/>
+          <w:iCs/>
+          <w:color w:val="000000" w:themeColor="text1"/>
+        </w:rPr>
+        <w:t>=== Data Science ===</w:t>
+      </w:r>
+    </w:p>
+    <w:p>
+      <w:pPr>
+        <w:pStyle w:val="Normal"/>
+        <w:rPr/>
+      </w:pPr>
+      <w:r>
+        <w:rPr>
+          <w:rFonts w:cs="Calibri" w:ascii="Calibri" w:hAnsi="Calibri" w:asciiTheme="minorHAnsi" w:cstheme="minorHAnsi" w:hAnsiTheme="minorHAnsi"/>
+          <w:iCs/>
+          <w:color w:val="000000" w:themeColor="text1"/>
+        </w:rPr>
+        <w:tab/>
+        <w:t>For me, I full heartily enjoy data science in the sense that data is the closest thing to the user as the customer. As we design systems, we’re designing systems for users to enjoy the experience and to make their life easier. As a data scientist we can possibly know more about the user than him/her-self.</w:t>
+      </w:r>
+    </w:p>
+    <w:p>
+      <w:pPr>
+        <w:pStyle w:val="Normal"/>
+        <w:rPr/>
+      </w:pPr>
+      <w:r>
+        <w:rPr>
+          <w:rFonts w:cs="Calibri" w:ascii="Calibri" w:hAnsi="Calibri" w:asciiTheme="minorHAnsi" w:cstheme="minorHAnsi" w:hAnsiTheme="minorHAnsi"/>
+          <w:iCs/>
+          <w:color w:val="000000" w:themeColor="text1"/>
+        </w:rPr>
+        <w:t xml:space="preserve"> </w:t>
+      </w:r>
+      <w:r>
+        <w:rPr>
+          <w:rFonts w:cs="Calibri" w:ascii="Calibri" w:hAnsi="Calibri"/>
+          <w:iCs/>
+          <w:color w:val="C9211E"/>
+        </w:rPr>
+        <w:t xml:space="preserve"> </w:t>
+      </w:r>
+      <w:r>
+        <w:rPr>
+          <w:rFonts w:cs="Calibri" w:ascii="Calibri" w:hAnsi="Calibri"/>
+          <w:iCs/>
+          <w:color w:val="C9211E"/>
+        </w:rPr>
+        <w:tab/>
+      </w:r>
+    </w:p>
+    <w:p>
+      <w:pPr>
+        <w:pStyle w:val="Normal"/>
+        <w:rPr/>
+      </w:pPr>
+      <w:r>
+        <w:rPr>
+          <w:rFonts w:cs="Calibri" w:ascii="Calibri" w:hAnsi="Calibri" w:cstheme="minorHAnsi"/>
+          <w:iCs/>
+          <w:color w:val="000000" w:themeColor="text1"/>
+        </w:rPr>
+        <w:tab/>
+      </w:r>
+    </w:p>
+    <w:p>
+      <w:pPr>
+        <w:pStyle w:val="Normal"/>
+        <w:rPr/>
+      </w:pPr>
+      <w:r>
+        <w:rPr>
+          <w:rFonts w:cs="Calibri" w:ascii="Calibri" w:hAnsi="Calibri" w:asciiTheme="minorHAnsi" w:cstheme="minorHAnsi" w:hAnsiTheme="minorHAnsi"/>
+          <w:iCs/>
+          <w:color w:val="C9211E"/>
         </w:rPr>
         <w:t>I have been involved in numerous large-scale software releases and understand the importance of time management and open communication. While it may be easy to focus on the technical side of work, I’ve found that being able to express concerns, roadblocks, and alternative solutions to colleagues of varying technical backgrounds has been invaluable in my professional development.</w:t>
       </w:r>
@@ -241,15 +629,29 @@
         <w:rPr>
           <w:rFonts w:ascii="Calibri" w:hAnsi="Calibri" w:cs="Calibri" w:asciiTheme="minorHAnsi" w:cstheme="minorHAnsi" w:hAnsiTheme="minorHAnsi"/>
           <w:iCs/>
-          <w:color w:val="000000" w:themeColor="text1"/>
+          <w:color w:val="C9211E"/>
         </w:rPr>
       </w:pPr>
       <w:r>
         <w:rPr>
           <w:rFonts w:cs="Calibri" w:cstheme="minorHAnsi" w:ascii="Calibri" w:hAnsi="Calibri"/>
           <w:iCs/>
-          <w:color w:val="000000" w:themeColor="text1"/>
-        </w:rPr>
+          <w:color w:val="C9211E"/>
+        </w:rPr>
+      </w:r>
+    </w:p>
+    <w:p>
+      <w:pPr>
+        <w:pStyle w:val="Normal"/>
+        <w:rPr/>
+      </w:pPr>
+      <w:r>
+        <w:rPr>
+          <w:rFonts w:cs="Calibri" w:ascii="Calibri" w:hAnsi="Calibri" w:asciiTheme="minorHAnsi" w:cstheme="minorHAnsi" w:hAnsiTheme="minorHAnsi"/>
+          <w:iCs/>
+          <w:color w:val="C9211E"/>
+        </w:rPr>
+        <w:t>Over the course of my career as a software engineer I have:</w:t>
       </w:r>
     </w:p>
     <w:p>
@@ -258,32 +660,14 @@
         <w:rPr>
           <w:rFonts w:ascii="Calibri" w:hAnsi="Calibri" w:cs="Calibri" w:asciiTheme="minorHAnsi" w:cstheme="minorHAnsi" w:hAnsiTheme="minorHAnsi"/>
           <w:iCs/>
-          <w:color w:val="000000" w:themeColor="text1"/>
-        </w:rPr>
-      </w:pPr>
-      <w:r>
-        <w:rPr>
-          <w:rFonts w:cs="Calibri" w:ascii="Calibri" w:hAnsi="Calibri" w:asciiTheme="minorHAnsi" w:cstheme="minorHAnsi" w:hAnsiTheme="minorHAnsi"/>
-          <w:iCs/>
-          <w:color w:val="000000" w:themeColor="text1"/>
-        </w:rPr>
-        <w:t>Over the course of my career as a software engineer I have:</w:t>
-      </w:r>
-    </w:p>
-    <w:p>
-      <w:pPr>
-        <w:pStyle w:val="Normal"/>
-        <w:rPr>
-          <w:rFonts w:ascii="Calibri" w:hAnsi="Calibri" w:cs="Calibri" w:asciiTheme="minorHAnsi" w:cstheme="minorHAnsi" w:hAnsiTheme="minorHAnsi"/>
-          <w:iCs/>
-          <w:color w:val="000000" w:themeColor="text1"/>
+          <w:color w:val="C9211E"/>
         </w:rPr>
       </w:pPr>
       <w:r>
         <w:rPr>
           <w:rFonts w:cs="Calibri" w:cstheme="minorHAnsi" w:ascii="Calibri" w:hAnsi="Calibri"/>
           <w:iCs/>
-          <w:color w:val="000000" w:themeColor="text1"/>
+          <w:color w:val="C9211E"/>
         </w:rPr>
       </w:r>
     </w:p>
@@ -294,17 +678,13 @@
           <w:ilvl w:val="0"/>
           <w:numId w:val="1"/>
         </w:numPr>
-        <w:rPr>
-          <w:rFonts w:ascii="Calibri" w:hAnsi="Calibri" w:cs="Calibri" w:asciiTheme="minorHAnsi" w:cstheme="minorHAnsi" w:hAnsiTheme="minorHAnsi"/>
-          <w:iCs/>
-          <w:color w:val="000000" w:themeColor="text1"/>
-        </w:rPr>
-      </w:pPr>
-      <w:r>
-        <w:rPr>
-          <w:rFonts w:cs="Calibri" w:ascii="Calibri" w:hAnsi="Calibri" w:asciiTheme="minorHAnsi" w:cstheme="minorHAnsi" w:hAnsiTheme="minorHAnsi"/>
-          <w:iCs/>
-          <w:color w:val="000000" w:themeColor="text1"/>
+        <w:rPr/>
+      </w:pPr>
+      <w:r>
+        <w:rPr>
+          <w:rFonts w:cs="Calibri" w:ascii="Calibri" w:hAnsi="Calibri" w:asciiTheme="minorHAnsi" w:cstheme="minorHAnsi" w:hAnsiTheme="minorHAnsi"/>
+          <w:iCs/>
+          <w:color w:val="C9211E"/>
         </w:rPr>
         <w:t>Become a certified Software Development Associate and Professional.</w:t>
       </w:r>
@@ -316,17 +696,13 @@
           <w:ilvl w:val="0"/>
           <w:numId w:val="1"/>
         </w:numPr>
-        <w:rPr>
-          <w:rFonts w:ascii="Calibri" w:hAnsi="Calibri" w:cs="Calibri" w:asciiTheme="minorHAnsi" w:cstheme="minorHAnsi" w:hAnsiTheme="minorHAnsi"/>
-          <w:iCs/>
-          <w:color w:val="000000" w:themeColor="text1"/>
-        </w:rPr>
-      </w:pPr>
-      <w:r>
-        <w:rPr>
-          <w:rFonts w:cs="Calibri" w:ascii="Calibri" w:hAnsi="Calibri" w:asciiTheme="minorHAnsi" w:cstheme="minorHAnsi" w:hAnsiTheme="minorHAnsi"/>
-          <w:iCs/>
-          <w:color w:val="000000" w:themeColor="text1"/>
+        <w:rPr/>
+      </w:pPr>
+      <w:r>
+        <w:rPr>
+          <w:rFonts w:cs="Calibri" w:ascii="Calibri" w:hAnsi="Calibri" w:asciiTheme="minorHAnsi" w:cstheme="minorHAnsi" w:hAnsiTheme="minorHAnsi"/>
+          <w:iCs/>
+          <w:color w:val="C9211E"/>
         </w:rPr>
         <w:t>Led two successful software releases as the Java, team leader.</w:t>
       </w:r>
@@ -338,37 +714,109 @@
           <w:ilvl w:val="0"/>
           <w:numId w:val="1"/>
         </w:numPr>
+        <w:rPr/>
+      </w:pPr>
+      <w:r>
+        <w:rPr>
+          <w:rFonts w:cs="Calibri" w:ascii="Calibri" w:hAnsi="Calibri" w:asciiTheme="minorHAnsi" w:cstheme="minorHAnsi" w:hAnsiTheme="minorHAnsi"/>
+          <w:iCs/>
+          <w:color w:val="C9211E"/>
+        </w:rPr>
+        <w:t>Increased team efficiency by implementing Agile methodologies.</w:t>
+      </w:r>
+    </w:p>
+    <w:p>
+      <w:pPr>
+        <w:pStyle w:val="Normal"/>
+        <w:ind w:left="720" w:hanging="0"/>
         <w:rPr>
           <w:rFonts w:ascii="Calibri" w:hAnsi="Calibri" w:cs="Calibri" w:asciiTheme="minorHAnsi" w:cstheme="minorHAnsi" w:hAnsiTheme="minorHAnsi"/>
           <w:iCs/>
-          <w:color w:val="000000" w:themeColor="text1"/>
-        </w:rPr>
-      </w:pPr>
-      <w:r>
-        <w:rPr>
-          <w:rFonts w:cs="Calibri" w:ascii="Calibri" w:hAnsi="Calibri" w:asciiTheme="minorHAnsi" w:cstheme="minorHAnsi" w:hAnsiTheme="minorHAnsi"/>
-          <w:iCs/>
-          <w:color w:val="000000" w:themeColor="text1"/>
-        </w:rPr>
-        <w:t>Increased team efficiency by implementing Agile methodologies.</w:t>
-      </w:r>
-    </w:p>
-    <w:p>
-      <w:pPr>
-        <w:pStyle w:val="Normal"/>
-        <w:ind w:left="720" w:hanging="0"/>
+          <w:color w:val="C9211E"/>
+        </w:rPr>
+      </w:pPr>
+      <w:r>
+        <w:rPr>
+          <w:rFonts w:cs="Calibri" w:cstheme="minorHAnsi" w:ascii="Calibri" w:hAnsi="Calibri"/>
+          <w:iCs/>
+          <w:color w:val="C9211E"/>
+        </w:rPr>
+      </w:r>
+    </w:p>
+    <w:p>
+      <w:pPr>
+        <w:pStyle w:val="Normal"/>
+        <w:rPr/>
+      </w:pPr>
+      <w:r>
+        <w:rPr>
+          <w:rFonts w:cs="Calibri" w:ascii="Calibri" w:hAnsi="Calibri" w:asciiTheme="minorHAnsi" w:cstheme="minorHAnsi" w:hAnsiTheme="minorHAnsi"/>
+          <w:iCs/>
+          <w:color w:val="C9211E"/>
+        </w:rPr>
+        <w:t>I truly believe in continued education and research and continue to seek new software and methods to assist with product development. I hope to bring my knowledge, and future knowledge, to your organization.</w:t>
+      </w:r>
+    </w:p>
+    <w:p>
+      <w:pPr>
+        <w:pStyle w:val="Normal"/>
+        <w:rPr/>
+      </w:pPr>
+      <w:r>
+        <w:rPr>
+          <w:rFonts w:cs="Calibri" w:ascii="Calibri" w:hAnsi="Calibri" w:cstheme="minorHAnsi"/>
+          <w:iCs/>
+          <w:color w:val="C9211E"/>
+        </w:rPr>
+        <w:t xml:space="preserve"> </w:t>
+      </w:r>
+    </w:p>
+    <w:p>
+      <w:pPr>
+        <w:pStyle w:val="Normal"/>
+        <w:rPr/>
+      </w:pPr>
+      <w:r>
+        <w:rPr>
+          <w:rFonts w:cs="Calibri" w:ascii="Calibri" w:hAnsi="Calibri" w:asciiTheme="minorHAnsi" w:cstheme="minorHAnsi" w:hAnsiTheme="minorHAnsi"/>
+          <w:iCs/>
+          <w:color w:val="auto"/>
+        </w:rPr>
+        <w:t>Best regards,</w:t>
+      </w:r>
+    </w:p>
+    <w:p>
+      <w:pPr>
+        <w:pStyle w:val="Normal"/>
         <w:rPr>
           <w:rFonts w:ascii="Calibri" w:hAnsi="Calibri" w:cs="Calibri" w:asciiTheme="minorHAnsi" w:cstheme="minorHAnsi" w:hAnsiTheme="minorHAnsi"/>
           <w:iCs/>
-          <w:color w:val="000000" w:themeColor="text1"/>
+          <w:color w:val="auto"/>
         </w:rPr>
       </w:pPr>
       <w:r>
         <w:rPr>
           <w:rFonts w:cs="Calibri" w:cstheme="minorHAnsi" w:ascii="Calibri" w:hAnsi="Calibri"/>
           <w:iCs/>
-          <w:color w:val="000000" w:themeColor="text1"/>
-        </w:rPr>
+          <w:color w:val="auto"/>
+        </w:rPr>
+      </w:r>
+    </w:p>
+    <w:p>
+      <w:pPr>
+        <w:pStyle w:val="Normal"/>
+        <w:rPr/>
+      </w:pPr>
+      <w:r>
+        <w:rPr>
+          <w:rFonts w:cs="Calibri" w:ascii="Calibri" w:hAnsi="Calibri" w:asciiTheme="minorHAnsi" w:cstheme="minorHAnsi" w:hAnsiTheme="minorHAnsi"/>
+          <w:iCs/>
+          <w:color w:val="auto"/>
+        </w:rPr>
+        <w:t>Matthew Sah</w:t>
+      </w:r>
+      <w:r>
+        <w:br w:type="page"/>
       </w:r>
     </w:p>
     <w:p>
@@ -382,24 +830,6 @@
       </w:pPr>
       <w:r>
         <w:rPr>
-          <w:rFonts w:cs="Calibri" w:ascii="Calibri" w:hAnsi="Calibri" w:asciiTheme="minorHAnsi" w:cstheme="minorHAnsi" w:hAnsiTheme="minorHAnsi"/>
-          <w:iCs/>
-          <w:color w:val="000000" w:themeColor="text1"/>
-        </w:rPr>
-        <w:t>I truly believe in continued education and research and continue to seek new software and methods to assist with product development. I hope to bring my knowledge, and future knowledge, to your organization.</w:t>
-      </w:r>
-    </w:p>
-    <w:p>
-      <w:pPr>
-        <w:pStyle w:val="Normal"/>
-        <w:rPr>
-          <w:rFonts w:ascii="Calibri" w:hAnsi="Calibri" w:cs="Calibri" w:asciiTheme="minorHAnsi" w:cstheme="minorHAnsi" w:hAnsiTheme="minorHAnsi"/>
-          <w:iCs/>
-          <w:color w:val="000000" w:themeColor="text1"/>
-        </w:rPr>
-      </w:pPr>
-      <w:r>
-        <w:rPr>
           <w:rFonts w:cs="Calibri" w:cstheme="minorHAnsi" w:ascii="Calibri" w:hAnsi="Calibri"/>
           <w:iCs/>
           <w:color w:val="000000" w:themeColor="text1"/>
@@ -409,136 +839,8 @@
     <w:p>
       <w:pPr>
         <w:pStyle w:val="Normal"/>
-        <w:rPr>
-          <w:rFonts w:ascii="Calibri" w:hAnsi="Calibri" w:cs="Calibri" w:asciiTheme="minorHAnsi" w:cstheme="minorHAnsi" w:hAnsiTheme="minorHAnsi"/>
-          <w:iCs/>
-          <w:color w:val="000000" w:themeColor="text1"/>
-        </w:rPr>
-      </w:pPr>
-      <w:r>
-        <w:rPr>
-          <w:rFonts w:cs="Calibri" w:ascii="Calibri" w:hAnsi="Calibri" w:asciiTheme="minorHAnsi" w:cstheme="minorHAnsi" w:hAnsiTheme="minorHAnsi"/>
-          <w:iCs/>
-          <w:color w:val="000000" w:themeColor="text1"/>
-        </w:rPr>
-        <w:t>Attached is a copy of my resume that further explains my background and technical skills. I can be reached anytime via my cell phone, 555-555-5555 or via email at name@email.com. Thank you for your time and consideration. I look forward to speaking with you more about this opportunity.</w:t>
-      </w:r>
-    </w:p>
-    <w:p>
-      <w:pPr>
-        <w:pStyle w:val="Normal"/>
-        <w:rPr>
-          <w:rFonts w:ascii="Calibri" w:hAnsi="Calibri" w:cs="Calibri" w:asciiTheme="minorHAnsi" w:cstheme="minorHAnsi" w:hAnsiTheme="minorHAnsi"/>
-          <w:iCs/>
-          <w:color w:val="000000" w:themeColor="text1"/>
-        </w:rPr>
-      </w:pPr>
-      <w:r>
-        <w:rPr>
-          <w:rFonts w:cs="Calibri" w:cstheme="minorHAnsi" w:ascii="Calibri" w:hAnsi="Calibri"/>
-          <w:iCs/>
-          <w:color w:val="000000" w:themeColor="text1"/>
-        </w:rPr>
-      </w:r>
-    </w:p>
-    <w:p>
-      <w:pPr>
-        <w:pStyle w:val="Normal"/>
-        <w:rPr>
-          <w:rFonts w:ascii="Calibri" w:hAnsi="Calibri" w:cs="Calibri" w:asciiTheme="minorHAnsi" w:cstheme="minorHAnsi" w:hAnsiTheme="minorHAnsi"/>
-          <w:iCs/>
-          <w:color w:val="000000" w:themeColor="text1"/>
-        </w:rPr>
-      </w:pPr>
-      <w:r>
-        <w:rPr>
-          <w:rFonts w:cs="Calibri" w:ascii="Calibri" w:hAnsi="Calibri" w:asciiTheme="minorHAnsi" w:cstheme="minorHAnsi" w:hAnsiTheme="minorHAnsi"/>
-          <w:iCs/>
-          <w:color w:val="000000" w:themeColor="text1"/>
-        </w:rPr>
-        <w:t>Best regards,</w:t>
-      </w:r>
-    </w:p>
-    <w:p>
-      <w:pPr>
-        <w:pStyle w:val="Normal"/>
-        <w:rPr>
-          <w:rFonts w:ascii="Calibri" w:hAnsi="Calibri" w:cs="Calibri" w:asciiTheme="minorHAnsi" w:cstheme="minorHAnsi" w:hAnsiTheme="minorHAnsi"/>
-          <w:iCs/>
-          <w:color w:val="000000" w:themeColor="text1"/>
-        </w:rPr>
-      </w:pPr>
-      <w:r>
-        <w:rPr>
-          <w:rFonts w:cs="Calibri" w:cstheme="minorHAnsi" w:ascii="Calibri" w:hAnsi="Calibri"/>
-          <w:iCs/>
-          <w:color w:val="000000" w:themeColor="text1"/>
-        </w:rPr>
-      </w:r>
-    </w:p>
-    <w:p>
-      <w:pPr>
-        <w:pStyle w:val="Normal"/>
-        <w:rPr>
-          <w:rFonts w:ascii="Calibri" w:hAnsi="Calibri" w:cs="Calibri" w:asciiTheme="minorHAnsi" w:cstheme="minorHAnsi" w:hAnsiTheme="minorHAnsi"/>
-          <w:iCs/>
-          <w:color w:val="000000" w:themeColor="text1"/>
-        </w:rPr>
-      </w:pPr>
-      <w:r>
-        <w:rPr>
-          <w:rFonts w:cs="Calibri" w:ascii="Calibri" w:hAnsi="Calibri" w:asciiTheme="minorHAnsi" w:cstheme="minorHAnsi" w:hAnsiTheme="minorHAnsi"/>
-          <w:iCs/>
-          <w:color w:val="000000" w:themeColor="text1"/>
-        </w:rPr>
-        <w:t>Sherry Applicant (signature hard copy letter)</w:t>
-      </w:r>
-    </w:p>
-    <w:p>
-      <w:pPr>
-        <w:pStyle w:val="Normal"/>
-        <w:rPr>
-          <w:rFonts w:ascii="Calibri" w:hAnsi="Calibri" w:cs="Calibri" w:asciiTheme="minorHAnsi" w:cstheme="minorHAnsi" w:hAnsiTheme="minorHAnsi"/>
-          <w:iCs/>
-          <w:color w:val="000000" w:themeColor="text1"/>
-        </w:rPr>
-      </w:pPr>
-      <w:r>
-        <w:rPr>
-          <w:rFonts w:cs="Calibri" w:cstheme="minorHAnsi" w:ascii="Calibri" w:hAnsi="Calibri"/>
-          <w:iCs/>
-          <w:color w:val="000000" w:themeColor="text1"/>
-        </w:rPr>
-      </w:r>
-    </w:p>
-    <w:p>
-      <w:pPr>
-        <w:pStyle w:val="Normal"/>
-        <w:rPr>
-          <w:rFonts w:ascii="Calibri" w:hAnsi="Calibri" w:cs="Calibri" w:asciiTheme="minorHAnsi" w:cstheme="minorHAnsi" w:hAnsiTheme="minorHAnsi"/>
-          <w:iCs/>
-          <w:color w:val="000000" w:themeColor="text1"/>
-        </w:rPr>
-      </w:pPr>
-      <w:r>
-        <w:rPr>
-          <w:rFonts w:cs="Calibri" w:ascii="Calibri" w:hAnsi="Calibri" w:asciiTheme="minorHAnsi" w:cstheme="minorHAnsi" w:hAnsiTheme="minorHAnsi"/>
-          <w:iCs/>
-          <w:color w:val="000000" w:themeColor="text1"/>
-        </w:rPr>
-        <w:t>Sherry Applicant</w:t>
-      </w:r>
-    </w:p>
-    <w:p>
-      <w:pPr>
-        <w:pStyle w:val="Normal"/>
         <w:jc w:val="center"/>
-        <w:rPr>
-          <w:rFonts w:ascii="Calibri" w:hAnsi="Calibri" w:cs="Calibri" w:asciiTheme="minorHAnsi" w:cstheme="minorHAnsi" w:hAnsiTheme="minorHAnsi"/>
-          <w:color w:val="000000" w:themeColor="text1"/>
-          <w:sz w:val="32"/>
-          <w:szCs w:val="32"/>
-        </w:rPr>
+        <w:rPr/>
       </w:pPr>
       <w:r>
         <w:rPr>
@@ -623,10 +925,7 @@
         <w:pStyle w:val="Normal"/>
         <w:shd w:val="clear" w:color="auto" w:fill="FFFFFF"/>
         <w:spacing w:lineRule="atLeast" w:line="375" w:before="0" w:after="210"/>
-        <w:rPr>
-          <w:rFonts w:ascii="Calibri" w:hAnsi="Calibri" w:cs="Calibri" w:asciiTheme="minorHAnsi" w:cstheme="minorHAnsi" w:hAnsiTheme="minorHAnsi"/>
-          <w:color w:val="000000" w:themeColor="text1"/>
-        </w:rPr>
+        <w:rPr/>
       </w:pPr>
       <w:r>
         <w:rPr>
@@ -641,10 +940,7 @@
         <w:pStyle w:val="Normal"/>
         <w:shd w:val="clear" w:color="auto" w:fill="FFFFFF"/>
         <w:spacing w:lineRule="atLeast" w:line="375" w:before="0" w:after="210"/>
-        <w:rPr>
-          <w:rFonts w:ascii="Calibri" w:hAnsi="Calibri" w:cs="Calibri" w:asciiTheme="minorHAnsi" w:cstheme="minorHAnsi" w:hAnsiTheme="minorHAnsi"/>
-          <w:color w:val="000000" w:themeColor="text1"/>
-        </w:rPr>
+        <w:rPr/>
       </w:pPr>
       <w:r>
         <w:rPr>
@@ -668,10 +964,7 @@
         <w:pStyle w:val="Normal"/>
         <w:shd w:val="clear" w:color="auto" w:fill="FFFFFF"/>
         <w:spacing w:lineRule="atLeast" w:line="375" w:before="0" w:after="210"/>
-        <w:rPr>
-          <w:rFonts w:ascii="Calibri" w:hAnsi="Calibri" w:cs="Calibri" w:asciiTheme="minorHAnsi" w:cstheme="minorHAnsi" w:hAnsiTheme="minorHAnsi"/>
-          <w:color w:val="000000" w:themeColor="text1"/>
-        </w:rPr>
+        <w:rPr/>
       </w:pPr>
       <w:r>
         <w:rPr>
@@ -712,10 +1005,7 @@
         <w:pStyle w:val="Normal"/>
         <w:shd w:val="clear" w:color="auto" w:fill="FFFFFF"/>
         <w:spacing w:lineRule="atLeast" w:line="375" w:before="0" w:after="210"/>
-        <w:rPr>
-          <w:rFonts w:ascii="Calibri" w:hAnsi="Calibri" w:cs="Calibri" w:asciiTheme="minorHAnsi" w:cstheme="minorHAnsi" w:hAnsiTheme="minorHAnsi"/>
-          <w:color w:val="000000" w:themeColor="text1"/>
-        </w:rPr>
+        <w:rPr/>
       </w:pPr>
       <w:r>
         <w:rPr>
@@ -731,10 +1021,7 @@
         <w:pStyle w:val="Normal"/>
         <w:shd w:val="clear" w:color="auto" w:fill="FFFFFF"/>
         <w:spacing w:lineRule="atLeast" w:line="375" w:before="0" w:after="210"/>
-        <w:rPr>
-          <w:rFonts w:ascii="Calibri" w:hAnsi="Calibri" w:cs="Calibri" w:asciiTheme="minorHAnsi" w:cstheme="minorHAnsi" w:hAnsiTheme="minorHAnsi"/>
-          <w:color w:val="000000" w:themeColor="text1"/>
-        </w:rPr>
+        <w:rPr/>
       </w:pPr>
       <w:r>
         <w:rPr>
@@ -775,10 +1062,7 @@
         <w:pStyle w:val="Normal"/>
         <w:shd w:val="clear" w:color="auto" w:fill="FFFFFF"/>
         <w:spacing w:lineRule="atLeast" w:line="375" w:before="0" w:after="210"/>
-        <w:rPr>
-          <w:rFonts w:ascii="Calibri" w:hAnsi="Calibri" w:cs="Calibri" w:asciiTheme="minorHAnsi" w:cstheme="minorHAnsi" w:hAnsiTheme="minorHAnsi"/>
-          <w:color w:val="000000" w:themeColor="text1"/>
-        </w:rPr>
+        <w:rPr/>
       </w:pPr>
       <w:r>
         <w:rPr>
@@ -801,10 +1085,7 @@
         <w:pStyle w:val="Normal"/>
         <w:shd w:val="clear" w:color="auto" w:fill="FFFFFF"/>
         <w:spacing w:lineRule="atLeast" w:line="375" w:before="0" w:after="210"/>
-        <w:rPr>
-          <w:rFonts w:ascii="Calibri" w:hAnsi="Calibri" w:cs="Calibri" w:asciiTheme="minorHAnsi" w:cstheme="minorHAnsi" w:hAnsiTheme="minorHAnsi"/>
-          <w:color w:val="000000" w:themeColor="text1"/>
-        </w:rPr>
+        <w:rPr/>
       </w:pPr>
       <w:r>
         <w:rPr>
@@ -838,10 +1119,7 @@
         <w:pStyle w:val="Normal"/>
         <w:shd w:val="clear" w:color="auto" w:fill="FFFFFF"/>
         <w:spacing w:lineRule="atLeast" w:line="375" w:before="0" w:after="210"/>
-        <w:rPr>
-          <w:rFonts w:ascii="Calibri" w:hAnsi="Calibri" w:cs="Calibri" w:asciiTheme="minorHAnsi" w:cstheme="minorHAnsi" w:hAnsiTheme="minorHAnsi"/>
-          <w:color w:val="000000" w:themeColor="text1"/>
-        </w:rPr>
+        <w:rPr/>
       </w:pPr>
       <w:r>
         <w:rPr>
@@ -887,10 +1165,7 @@
         <w:shd w:val="clear" w:color="auto" w:fill="FFFFFF"/>
         <w:spacing w:lineRule="atLeast" w:line="375" w:beforeAutospacing="1" w:after="0"/>
         <w:contextualSpacing/>
-        <w:rPr>
-          <w:rFonts w:ascii="Calibri" w:hAnsi="Calibri" w:cs="Calibri" w:asciiTheme="minorHAnsi" w:cstheme="minorHAnsi" w:hAnsiTheme="minorHAnsi"/>
-          <w:color w:val="000000" w:themeColor="text1"/>
-        </w:rPr>
+        <w:rPr/>
       </w:pPr>
       <w:r>
         <w:rPr>
@@ -910,10 +1185,7 @@
         <w:shd w:val="clear" w:color="auto" w:fill="FFFFFF"/>
         <w:spacing w:lineRule="atLeast" w:line="375" w:before="0" w:after="0"/>
         <w:contextualSpacing/>
-        <w:rPr>
-          <w:rFonts w:ascii="Calibri" w:hAnsi="Calibri" w:cs="Calibri" w:asciiTheme="minorHAnsi" w:cstheme="minorHAnsi" w:hAnsiTheme="minorHAnsi"/>
-          <w:color w:val="000000" w:themeColor="text1"/>
-        </w:rPr>
+        <w:rPr/>
       </w:pPr>
       <w:r>
         <w:rPr>
@@ -933,10 +1205,7 @@
         <w:shd w:val="clear" w:color="auto" w:fill="FFFFFF"/>
         <w:spacing w:lineRule="atLeast" w:line="375" w:before="0" w:after="0"/>
         <w:contextualSpacing/>
-        <w:rPr>
-          <w:rFonts w:ascii="Calibri" w:hAnsi="Calibri" w:cs="Calibri" w:asciiTheme="minorHAnsi" w:cstheme="minorHAnsi" w:hAnsiTheme="minorHAnsi"/>
-          <w:color w:val="000000" w:themeColor="text1"/>
-        </w:rPr>
+        <w:rPr/>
       </w:pPr>
       <w:r>
         <w:rPr>
@@ -956,10 +1225,7 @@
         <w:shd w:val="clear" w:color="auto" w:fill="FFFFFF"/>
         <w:spacing w:lineRule="atLeast" w:line="375" w:before="0" w:afterAutospacing="1"/>
         <w:contextualSpacing/>
-        <w:rPr>
-          <w:rFonts w:ascii="Calibri" w:hAnsi="Calibri" w:cs="Calibri" w:asciiTheme="minorHAnsi" w:cstheme="minorHAnsi" w:hAnsiTheme="minorHAnsi"/>
-          <w:color w:val="000000" w:themeColor="text1"/>
-        </w:rPr>
+        <w:rPr/>
       </w:pPr>
       <w:r>
         <w:rPr>
@@ -974,10 +1240,7 @@
         <w:pStyle w:val="Normal"/>
         <w:shd w:val="clear" w:color="auto" w:fill="FFFFFF"/>
         <w:spacing w:lineRule="atLeast" w:line="375" w:before="0" w:after="210"/>
-        <w:rPr>
-          <w:rFonts w:ascii="Calibri" w:hAnsi="Calibri" w:cs="Calibri" w:asciiTheme="minorHAnsi" w:cstheme="minorHAnsi" w:hAnsiTheme="minorHAnsi"/>
-          <w:color w:val="000000" w:themeColor="text1"/>
-        </w:rPr>
+        <w:rPr/>
       </w:pPr>
       <w:r>
         <w:rPr>
@@ -1023,10 +1286,7 @@
         <w:shd w:val="clear" w:color="auto" w:fill="FFFFFF"/>
         <w:spacing w:lineRule="atLeast" w:line="375" w:beforeAutospacing="1" w:after="0"/>
         <w:contextualSpacing/>
-        <w:rPr>
-          <w:rFonts w:ascii="Calibri" w:hAnsi="Calibri" w:cs="Calibri" w:asciiTheme="minorHAnsi" w:cstheme="minorHAnsi" w:hAnsiTheme="minorHAnsi"/>
-          <w:color w:val="000000" w:themeColor="text1"/>
-        </w:rPr>
+        <w:rPr/>
       </w:pPr>
       <w:r>
         <w:rPr>
@@ -1046,10 +1306,7 @@
         <w:shd w:val="clear" w:color="auto" w:fill="FFFFFF"/>
         <w:spacing w:lineRule="atLeast" w:line="375" w:before="0" w:after="0"/>
         <w:contextualSpacing/>
-        <w:rPr>
-          <w:rFonts w:ascii="Calibri" w:hAnsi="Calibri" w:cs="Calibri" w:asciiTheme="minorHAnsi" w:cstheme="minorHAnsi" w:hAnsiTheme="minorHAnsi"/>
-          <w:color w:val="000000" w:themeColor="text1"/>
-        </w:rPr>
+        <w:rPr/>
       </w:pPr>
       <w:r>
         <w:rPr>
@@ -1069,10 +1326,7 @@
         <w:shd w:val="clear" w:color="auto" w:fill="FFFFFF"/>
         <w:spacing w:lineRule="atLeast" w:line="375" w:before="0" w:after="0"/>
         <w:contextualSpacing/>
-        <w:rPr>
-          <w:rFonts w:ascii="Calibri" w:hAnsi="Calibri" w:cs="Calibri" w:asciiTheme="minorHAnsi" w:cstheme="minorHAnsi" w:hAnsiTheme="minorHAnsi"/>
-          <w:color w:val="000000" w:themeColor="text1"/>
-        </w:rPr>
+        <w:rPr/>
       </w:pPr>
       <w:r>
         <w:rPr>
@@ -1092,10 +1346,7 @@
         <w:shd w:val="clear" w:color="auto" w:fill="FFFFFF"/>
         <w:spacing w:lineRule="atLeast" w:line="375" w:before="0" w:afterAutospacing="1"/>
         <w:contextualSpacing/>
-        <w:rPr>
-          <w:rFonts w:ascii="Calibri" w:hAnsi="Calibri" w:cs="Calibri" w:asciiTheme="minorHAnsi" w:cstheme="minorHAnsi" w:hAnsiTheme="minorHAnsi"/>
-          <w:color w:val="000000" w:themeColor="text1"/>
-        </w:rPr>
+        <w:rPr/>
       </w:pPr>
       <w:r>
         <w:rPr>
@@ -1128,10 +1379,7 @@
         <w:pStyle w:val="Normal"/>
         <w:shd w:val="clear" w:color="auto" w:fill="FFFFFF"/>
         <w:spacing w:lineRule="atLeast" w:line="375" w:before="0" w:after="210"/>
-        <w:rPr>
-          <w:rFonts w:ascii="Calibri" w:hAnsi="Calibri" w:cs="Calibri" w:asciiTheme="minorHAnsi" w:cstheme="minorHAnsi" w:hAnsiTheme="minorHAnsi"/>
-          <w:color w:val="000000" w:themeColor="text1"/>
-        </w:rPr>
+        <w:rPr/>
       </w:pPr>
       <w:r>
         <w:rPr>
@@ -1166,10 +1414,7 @@
         <w:pStyle w:val="Normal"/>
         <w:shd w:val="clear" w:color="auto" w:fill="FFFFFF"/>
         <w:spacing w:lineRule="atLeast" w:line="375" w:before="0" w:after="210"/>
-        <w:rPr>
-          <w:rFonts w:ascii="Calibri" w:hAnsi="Calibri" w:cs="Calibri" w:asciiTheme="minorHAnsi" w:cstheme="minorHAnsi" w:hAnsiTheme="minorHAnsi"/>
-          <w:color w:val="000000" w:themeColor="text1"/>
-        </w:rPr>
+        <w:rPr/>
       </w:pPr>
       <w:r>
         <w:rPr>
@@ -1282,12 +1527,7 @@
       <w:pPr>
         <w:pStyle w:val="Normal"/>
         <w:jc w:val="center"/>
-        <w:rPr>
-          <w:rFonts w:ascii="Calibri" w:hAnsi="Calibri" w:cs="Calibri" w:asciiTheme="minorHAnsi" w:cstheme="minorHAnsi" w:hAnsiTheme="minorHAnsi"/>
-          <w:color w:val="000000" w:themeColor="text1"/>
-          <w:sz w:val="32"/>
-          <w:szCs w:val="32"/>
-        </w:rPr>
+        <w:rPr/>
       </w:pPr>
       <w:r>
         <w:rPr>
@@ -1370,10 +1610,7 @@
         <w:pStyle w:val="Normal"/>
         <w:shd w:val="clear" w:color="auto" w:fill="FFFFFF"/>
         <w:spacing w:lineRule="atLeast" w:line="375" w:before="0" w:after="210"/>
-        <w:rPr>
-          <w:rFonts w:ascii="Calibri" w:hAnsi="Calibri" w:cs="Calibri" w:asciiTheme="minorHAnsi" w:cstheme="minorHAnsi" w:hAnsiTheme="minorHAnsi"/>
-          <w:color w:val="000000" w:themeColor="text1"/>
-        </w:rPr>
+        <w:rPr/>
       </w:pPr>
       <w:r>
         <w:rPr>
@@ -1390,10 +1627,7 @@
         <w:pStyle w:val="Normal"/>
         <w:shd w:val="clear" w:color="auto" w:fill="FFFFFF"/>
         <w:spacing w:lineRule="atLeast" w:line="375" w:before="0" w:after="210"/>
-        <w:rPr>
-          <w:rFonts w:ascii="Calibri" w:hAnsi="Calibri" w:cs="Calibri" w:asciiTheme="minorHAnsi" w:cstheme="minorHAnsi" w:hAnsiTheme="minorHAnsi"/>
-          <w:color w:val="000000" w:themeColor="text1"/>
-        </w:rPr>
+        <w:rPr/>
       </w:pPr>
       <w:r>
         <w:rPr>
@@ -1433,10 +1667,7 @@
         <w:pStyle w:val="Normal"/>
         <w:shd w:val="clear" w:color="auto" w:fill="FFFFFF"/>
         <w:spacing w:lineRule="atLeast" w:line="375" w:before="0" w:after="210"/>
-        <w:rPr>
-          <w:rFonts w:ascii="Calibri" w:hAnsi="Calibri" w:cs="Calibri" w:asciiTheme="minorHAnsi" w:cstheme="minorHAnsi" w:hAnsiTheme="minorHAnsi"/>
-          <w:color w:val="000000" w:themeColor="text1"/>
-        </w:rPr>
+        <w:rPr/>
       </w:pPr>
       <w:r>
         <w:rPr>
@@ -1451,10 +1682,7 @@
         <w:pStyle w:val="Normal"/>
         <w:shd w:val="clear" w:color="auto" w:fill="FFFFFF"/>
         <w:spacing w:lineRule="atLeast" w:line="375" w:before="0" w:after="210"/>
-        <w:rPr>
-          <w:rFonts w:ascii="Calibri" w:hAnsi="Calibri" w:cs="Calibri" w:asciiTheme="minorHAnsi" w:cstheme="minorHAnsi" w:hAnsiTheme="minorHAnsi"/>
-          <w:color w:val="000000" w:themeColor="text1"/>
-        </w:rPr>
+        <w:rPr/>
       </w:pPr>
       <w:r>
         <w:rPr>
@@ -1494,10 +1722,7 @@
         <w:pStyle w:val="Normal"/>
         <w:shd w:val="clear" w:color="auto" w:fill="FFFFFF"/>
         <w:spacing w:lineRule="atLeast" w:line="375" w:before="0" w:after="210"/>
-        <w:rPr>
-          <w:rFonts w:ascii="Calibri" w:hAnsi="Calibri" w:cs="Calibri" w:asciiTheme="minorHAnsi" w:cstheme="minorHAnsi" w:hAnsiTheme="minorHAnsi"/>
-          <w:color w:val="000000" w:themeColor="text1"/>
-        </w:rPr>
+        <w:rPr/>
       </w:pPr>
       <w:r>
         <w:rPr>
@@ -1512,10 +1737,7 @@
         <w:pStyle w:val="Normal"/>
         <w:shd w:val="clear" w:color="auto" w:fill="FFFFFF"/>
         <w:spacing w:lineRule="atLeast" w:line="375" w:before="0" w:after="210"/>
-        <w:rPr>
-          <w:rFonts w:ascii="Calibri" w:hAnsi="Calibri" w:cs="Calibri" w:asciiTheme="minorHAnsi" w:cstheme="minorHAnsi" w:hAnsiTheme="minorHAnsi"/>
-          <w:color w:val="000000" w:themeColor="text1"/>
-        </w:rPr>
+        <w:rPr/>
       </w:pPr>
       <w:r>
         <w:rPr>
@@ -1555,10 +1777,7 @@
         <w:pStyle w:val="Normal"/>
         <w:shd w:val="clear" w:color="auto" w:fill="FFFFFF"/>
         <w:spacing w:lineRule="atLeast" w:line="375" w:before="0" w:after="210"/>
-        <w:rPr>
-          <w:rFonts w:ascii="Calibri" w:hAnsi="Calibri" w:cs="Calibri" w:asciiTheme="minorHAnsi" w:cstheme="minorHAnsi" w:hAnsiTheme="minorHAnsi"/>
-          <w:color w:val="000000" w:themeColor="text1"/>
-        </w:rPr>
+        <w:rPr/>
       </w:pPr>
       <w:r>
         <w:rPr>
@@ -1573,10 +1792,7 @@
         <w:pStyle w:val="Normal"/>
         <w:shd w:val="clear" w:color="auto" w:fill="FFFFFF"/>
         <w:spacing w:lineRule="atLeast" w:line="375" w:before="0" w:after="210"/>
-        <w:rPr>
-          <w:rFonts w:ascii="Calibri" w:hAnsi="Calibri" w:cs="Calibri" w:asciiTheme="minorHAnsi" w:cstheme="minorHAnsi" w:hAnsiTheme="minorHAnsi"/>
-          <w:color w:val="000000" w:themeColor="text1"/>
-        </w:rPr>
+        <w:rPr/>
       </w:pPr>
       <w:r>
         <w:rPr>
@@ -1616,10 +1832,7 @@
         <w:pStyle w:val="Normal"/>
         <w:shd w:val="clear" w:color="auto" w:fill="FFFFFF"/>
         <w:spacing w:lineRule="atLeast" w:line="375" w:before="0" w:after="210"/>
-        <w:rPr>
-          <w:rFonts w:ascii="Calibri" w:hAnsi="Calibri" w:cs="Calibri" w:asciiTheme="minorHAnsi" w:cstheme="minorHAnsi" w:hAnsiTheme="minorHAnsi"/>
-          <w:color w:val="000000" w:themeColor="text1"/>
-        </w:rPr>
+        <w:rPr/>
       </w:pPr>
       <w:r>
         <w:rPr>
@@ -1634,10 +1847,7 @@
         <w:pStyle w:val="Normal"/>
         <w:shd w:val="clear" w:color="auto" w:fill="FFFFFF"/>
         <w:spacing w:lineRule="atLeast" w:line="375" w:before="0" w:after="210"/>
-        <w:rPr>
-          <w:rFonts w:ascii="Calibri" w:hAnsi="Calibri" w:cs="Calibri" w:asciiTheme="minorHAnsi" w:cstheme="minorHAnsi" w:hAnsiTheme="minorHAnsi"/>
-          <w:color w:val="000000" w:themeColor="text1"/>
-        </w:rPr>
+        <w:rPr/>
       </w:pPr>
       <w:r>
         <w:rPr>
@@ -1659,10 +1869,7 @@
         <w:shd w:val="clear" w:color="auto" w:fill="FFFFFF"/>
         <w:spacing w:lineRule="atLeast" w:line="375" w:beforeAutospacing="1" w:after="0"/>
         <w:contextualSpacing/>
-        <w:rPr>
-          <w:rFonts w:ascii="Calibri" w:hAnsi="Calibri" w:cs="Calibri" w:asciiTheme="minorHAnsi" w:cstheme="minorHAnsi" w:hAnsiTheme="minorHAnsi"/>
-          <w:color w:val="000000" w:themeColor="text1"/>
-        </w:rPr>
+        <w:rPr/>
       </w:pPr>
       <w:r>
         <w:rPr>
@@ -1691,10 +1898,7 @@
         <w:shd w:val="clear" w:color="auto" w:fill="FFFFFF"/>
         <w:spacing w:lineRule="atLeast" w:line="375" w:before="0" w:after="0"/>
         <w:contextualSpacing/>
-        <w:rPr>
-          <w:rFonts w:ascii="Calibri" w:hAnsi="Calibri" w:cs="Calibri" w:asciiTheme="minorHAnsi" w:cstheme="minorHAnsi" w:hAnsiTheme="minorHAnsi"/>
-          <w:color w:val="000000" w:themeColor="text1"/>
-        </w:rPr>
+        <w:rPr/>
       </w:pPr>
       <w:r>
         <w:rPr>
@@ -1724,10 +1928,7 @@
         <w:spacing w:lineRule="atLeast" w:line="375" w:before="0" w:after="0"/>
         <w:contextualSpacing/>
         <w:jc w:val="both"/>
-        <w:rPr>
-          <w:rFonts w:ascii="Calibri" w:hAnsi="Calibri" w:cs="Calibri" w:asciiTheme="minorHAnsi" w:cstheme="minorHAnsi" w:hAnsiTheme="minorHAnsi"/>
-          <w:color w:val="000000" w:themeColor="text1"/>
-        </w:rPr>
+        <w:rPr/>
       </w:pPr>
       <w:r>
         <w:rPr>
@@ -1757,10 +1958,7 @@
         <w:spacing w:lineRule="atLeast" w:line="375" w:before="0" w:after="0"/>
         <w:contextualSpacing/>
         <w:jc w:val="both"/>
-        <w:rPr>
-          <w:rFonts w:ascii="Calibri" w:hAnsi="Calibri" w:cs="Calibri" w:asciiTheme="minorHAnsi" w:cstheme="minorHAnsi" w:hAnsiTheme="minorHAnsi"/>
-          <w:color w:val="000000" w:themeColor="text1"/>
-        </w:rPr>
+        <w:rPr/>
       </w:pPr>
       <w:r>
         <w:rPr>
@@ -1790,10 +1988,7 @@
         <w:spacing w:lineRule="atLeast" w:line="375" w:before="0" w:after="0"/>
         <w:contextualSpacing/>
         <w:jc w:val="both"/>
-        <w:rPr>
-          <w:rFonts w:ascii="Calibri" w:hAnsi="Calibri" w:cs="Calibri" w:asciiTheme="minorHAnsi" w:cstheme="minorHAnsi" w:hAnsiTheme="minorHAnsi"/>
-          <w:color w:val="000000" w:themeColor="text1"/>
-        </w:rPr>
+        <w:rPr/>
       </w:pPr>
       <w:r>
         <w:rPr>
@@ -1823,10 +2018,7 @@
         <w:spacing w:lineRule="atLeast" w:line="375" w:before="0" w:afterAutospacing="1"/>
         <w:contextualSpacing/>
         <w:jc w:val="both"/>
-        <w:rPr>
-          <w:rFonts w:ascii="Calibri" w:hAnsi="Calibri" w:cs="Calibri" w:asciiTheme="minorHAnsi" w:cstheme="minorHAnsi" w:hAnsiTheme="minorHAnsi"/>
-          <w:color w:val="000000" w:themeColor="text1"/>
-        </w:rPr>
+        <w:rPr/>
       </w:pPr>
       <w:r>
         <w:rPr>
@@ -1850,10 +2042,7 @@
         <w:pStyle w:val="Normal"/>
         <w:shd w:val="clear" w:color="auto" w:fill="FFFFFF"/>
         <w:spacing w:lineRule="atLeast" w:line="375" w:before="0" w:after="210"/>
-        <w:rPr>
-          <w:rFonts w:ascii="Calibri" w:hAnsi="Calibri" w:cs="Calibri" w:asciiTheme="minorHAnsi" w:cstheme="minorHAnsi" w:hAnsiTheme="minorHAnsi"/>
-          <w:color w:val="000000" w:themeColor="text1"/>
-        </w:rPr>
+        <w:rPr/>
       </w:pPr>
       <w:r>
         <w:rPr>
@@ -1870,10 +2059,7 @@
         <w:pStyle w:val="Normal"/>
         <w:shd w:val="clear" w:color="auto" w:fill="FFFFFF"/>
         <w:spacing w:lineRule="atLeast" w:line="375" w:before="0" w:after="210"/>
-        <w:rPr>
-          <w:rFonts w:ascii="Calibri" w:hAnsi="Calibri" w:cs="Calibri" w:asciiTheme="minorHAnsi" w:cstheme="minorHAnsi" w:hAnsiTheme="minorHAnsi"/>
-          <w:color w:val="000000" w:themeColor="text1"/>
-        </w:rPr>
+        <w:rPr/>
       </w:pPr>
       <w:r>
         <w:rPr>
@@ -1899,10 +2085,7 @@
         <w:pStyle w:val="Normal"/>
         <w:shd w:val="clear" w:color="auto" w:fill="FFFFFF"/>
         <w:spacing w:lineRule="atLeast" w:line="375" w:before="0" w:after="210"/>
-        <w:rPr>
-          <w:rFonts w:ascii="Calibri" w:hAnsi="Calibri" w:cs="Calibri" w:asciiTheme="minorHAnsi" w:cstheme="minorHAnsi" w:hAnsiTheme="minorHAnsi"/>
-          <w:color w:val="000000" w:themeColor="text1"/>
-        </w:rPr>
+        <w:rPr/>
       </w:pPr>
       <w:r>
         <w:rPr>
@@ -1919,10 +2102,7 @@
         <w:pStyle w:val="Normal"/>
         <w:shd w:val="clear" w:color="auto" w:fill="FFFFFF"/>
         <w:spacing w:lineRule="atLeast" w:line="375" w:before="0" w:after="210"/>
-        <w:rPr>
-          <w:rFonts w:ascii="Calibri" w:hAnsi="Calibri" w:cs="Calibri" w:asciiTheme="minorHAnsi" w:cstheme="minorHAnsi" w:hAnsiTheme="minorHAnsi"/>
-          <w:color w:val="000000" w:themeColor="text1"/>
-        </w:rPr>
+        <w:rPr/>
       </w:pPr>
       <w:r>
         <w:rPr>
@@ -1939,10 +2119,7 @@
         <w:pStyle w:val="Normal"/>
         <w:shd w:val="clear" w:color="auto" w:fill="FFFFFF"/>
         <w:spacing w:lineRule="atLeast" w:line="375" w:before="0" w:after="210"/>
-        <w:rPr>
-          <w:rFonts w:ascii="Calibri" w:hAnsi="Calibri" w:cs="Calibri" w:asciiTheme="minorHAnsi" w:cstheme="minorHAnsi" w:hAnsiTheme="minorHAnsi"/>
-          <w:color w:val="000000" w:themeColor="text1"/>
-        </w:rPr>
+        <w:rPr/>
       </w:pPr>
       <w:r>
         <w:rPr>
@@ -2001,6 +2178,7 @@
       <w:rPr>
         <w:rFonts w:ascii="Symbol" w:hAnsi="Symbol" w:cs="Symbol" w:hint="default"/>
         <w:sz w:val="20"/>
+        <w:rFonts w:cs="Symbol"/>
       </w:rPr>
     </w:lvl>
     <w:lvl w:ilvl="1">
@@ -2017,6 +2195,7 @@
       <w:rPr>
         <w:rFonts w:ascii="Courier New" w:hAnsi="Courier New" w:cs="Courier New" w:hint="default"/>
         <w:sz w:val="20"/>
+        <w:rFonts w:cs="Courier New"/>
       </w:rPr>
     </w:lvl>
     <w:lvl w:ilvl="2">
@@ -2033,6 +2212,7 @@
       <w:rPr>
         <w:rFonts w:ascii="Wingdings" w:hAnsi="Wingdings" w:cs="Wingdings" w:hint="default"/>
         <w:sz w:val="20"/>
+        <w:rFonts w:cs="Wingdings"/>
       </w:rPr>
     </w:lvl>
     <w:lvl w:ilvl="3">
@@ -2049,6 +2229,7 @@
       <w:rPr>
         <w:rFonts w:ascii="Wingdings" w:hAnsi="Wingdings" w:cs="Wingdings" w:hint="default"/>
         <w:sz w:val="20"/>
+        <w:rFonts w:cs="Wingdings"/>
       </w:rPr>
     </w:lvl>
     <w:lvl w:ilvl="4">
@@ -2065,6 +2246,7 @@
       <w:rPr>
         <w:rFonts w:ascii="Wingdings" w:hAnsi="Wingdings" w:cs="Wingdings" w:hint="default"/>
         <w:sz w:val="20"/>
+        <w:rFonts w:cs="Wingdings"/>
       </w:rPr>
     </w:lvl>
     <w:lvl w:ilvl="5">
@@ -2081,6 +2263,7 @@
       <w:rPr>
         <w:rFonts w:ascii="Wingdings" w:hAnsi="Wingdings" w:cs="Wingdings" w:hint="default"/>
         <w:sz w:val="20"/>
+        <w:rFonts w:cs="Wingdings"/>
       </w:rPr>
     </w:lvl>
     <w:lvl w:ilvl="6">
@@ -2097,6 +2280,7 @@
       <w:rPr>
         <w:rFonts w:ascii="Wingdings" w:hAnsi="Wingdings" w:cs="Wingdings" w:hint="default"/>
         <w:sz w:val="20"/>
+        <w:rFonts w:cs="Wingdings"/>
       </w:rPr>
     </w:lvl>
     <w:lvl w:ilvl="7">
@@ -2113,6 +2297,7 @@
       <w:rPr>
         <w:rFonts w:ascii="Wingdings" w:hAnsi="Wingdings" w:cs="Wingdings" w:hint="default"/>
         <w:sz w:val="20"/>
+        <w:rFonts w:cs="Wingdings"/>
       </w:rPr>
     </w:lvl>
     <w:lvl w:ilvl="8">
@@ -2129,6 +2314,7 @@
       <w:rPr>
         <w:rFonts w:ascii="Wingdings" w:hAnsi="Wingdings" w:cs="Wingdings" w:hint="default"/>
         <w:sz w:val="20"/>
+        <w:rFonts w:cs="Wingdings"/>
       </w:rPr>
     </w:lvl>
   </w:abstractNum>
@@ -2143,6 +2329,7 @@
       </w:pPr>
       <w:rPr>
         <w:rFonts w:ascii="Symbol" w:hAnsi="Symbol" w:cs="Symbol" w:hint="default"/>
+        <w:rFonts w:cs="Symbol"/>
       </w:rPr>
     </w:lvl>
     <w:lvl w:ilvl="1">
@@ -2168,6 +2355,7 @@
       </w:pPr>
       <w:rPr>
         <w:rFonts w:ascii="Wingdings" w:hAnsi="Wingdings" w:cs="Wingdings" w:hint="default"/>
+        <w:rFonts w:cs="Wingdings"/>
       </w:rPr>
     </w:lvl>
     <w:lvl w:ilvl="3">
@@ -2180,6 +2368,7 @@
       </w:pPr>
       <w:rPr>
         <w:rFonts w:ascii="Symbol" w:hAnsi="Symbol" w:cs="Symbol" w:hint="default"/>
+        <w:rFonts w:cs="Symbol"/>
       </w:rPr>
     </w:lvl>
     <w:lvl w:ilvl="4">
@@ -2205,6 +2394,7 @@
       </w:pPr>
       <w:rPr>
         <w:rFonts w:ascii="Wingdings" w:hAnsi="Wingdings" w:cs="Wingdings" w:hint="default"/>
+        <w:rFonts w:cs="Wingdings"/>
       </w:rPr>
     </w:lvl>
     <w:lvl w:ilvl="6">
@@ -2217,6 +2407,7 @@
       </w:pPr>
       <w:rPr>
         <w:rFonts w:ascii="Symbol" w:hAnsi="Symbol" w:cs="Symbol" w:hint="default"/>
+        <w:rFonts w:cs="Symbol"/>
       </w:rPr>
     </w:lvl>
     <w:lvl w:ilvl="7">
@@ -2242,6 +2433,7 @@
       </w:pPr>
       <w:rPr>
         <w:rFonts w:ascii="Wingdings" w:hAnsi="Wingdings" w:cs="Wingdings" w:hint="default"/>
+        <w:rFonts w:cs="Wingdings"/>
       </w:rPr>
     </w:lvl>
   </w:abstractNum>
@@ -2256,6 +2448,7 @@
       </w:pPr>
       <w:rPr>
         <w:rFonts w:ascii="Symbol" w:hAnsi="Symbol" w:cs="Symbol" w:hint="default"/>
+        <w:rFonts w:cs="Symbol"/>
       </w:rPr>
     </w:lvl>
     <w:lvl w:ilvl="1">
@@ -2281,6 +2474,7 @@
       </w:pPr>
       <w:rPr>
         <w:rFonts w:ascii="Wingdings" w:hAnsi="Wingdings" w:cs="Wingdings" w:hint="default"/>
+        <w:rFonts w:cs="Wingdings"/>
       </w:rPr>
     </w:lvl>
     <w:lvl w:ilvl="3">
@@ -2293,6 +2487,7 @@
       </w:pPr>
       <w:rPr>
         <w:rFonts w:ascii="Symbol" w:hAnsi="Symbol" w:cs="Symbol" w:hint="default"/>
+        <w:rFonts w:cs="Symbol"/>
       </w:rPr>
     </w:lvl>
     <w:lvl w:ilvl="4">
@@ -2318,6 +2513,7 @@
       </w:pPr>
       <w:rPr>
         <w:rFonts w:ascii="Wingdings" w:hAnsi="Wingdings" w:cs="Wingdings" w:hint="default"/>
+        <w:rFonts w:cs="Wingdings"/>
       </w:rPr>
     </w:lvl>
     <w:lvl w:ilvl="6">
@@ -2330,6 +2526,7 @@
       </w:pPr>
       <w:rPr>
         <w:rFonts w:ascii="Symbol" w:hAnsi="Symbol" w:cs="Symbol" w:hint="default"/>
+        <w:rFonts w:cs="Symbol"/>
       </w:rPr>
     </w:lvl>
     <w:lvl w:ilvl="7">
@@ -2355,6 +2552,7 @@
       </w:pPr>
       <w:rPr>
         <w:rFonts w:ascii="Wingdings" w:hAnsi="Wingdings" w:cs="Wingdings" w:hint="default"/>
+        <w:rFonts w:cs="Wingdings"/>
       </w:rPr>
     </w:lvl>
   </w:abstractNum>
@@ -2373,6 +2571,7 @@
       <w:rPr>
         <w:rFonts w:ascii="Symbol" w:hAnsi="Symbol" w:cs="Symbol" w:hint="default"/>
         <w:sz w:val="20"/>
+        <w:rFonts w:cs="Symbol"/>
       </w:rPr>
     </w:lvl>
     <w:lvl w:ilvl="1">
@@ -2389,6 +2588,7 @@
       <w:rPr>
         <w:rFonts w:ascii="Courier New" w:hAnsi="Courier New" w:cs="Courier New" w:hint="default"/>
         <w:sz w:val="20"/>
+        <w:rFonts w:cs="Courier New"/>
       </w:rPr>
     </w:lvl>
     <w:lvl w:ilvl="2">
@@ -2405,6 +2605,7 @@
       <w:rPr>
         <w:rFonts w:ascii="Wingdings" w:hAnsi="Wingdings" w:cs="Wingdings" w:hint="default"/>
         <w:sz w:val="20"/>
+        <w:rFonts w:cs="Wingdings"/>
       </w:rPr>
     </w:lvl>
     <w:lvl w:ilvl="3">
@@ -2421,6 +2622,7 @@
       <w:rPr>
         <w:rFonts w:ascii="Wingdings" w:hAnsi="Wingdings" w:cs="Wingdings" w:hint="default"/>
         <w:sz w:val="20"/>
+        <w:rFonts w:cs="Wingdings"/>
       </w:rPr>
     </w:lvl>
     <w:lvl w:ilvl="4">
@@ -2437,6 +2639,7 @@
       <w:rPr>
         <w:rFonts w:ascii="Wingdings" w:hAnsi="Wingdings" w:cs="Wingdings" w:hint="default"/>
         <w:sz w:val="20"/>
+        <w:rFonts w:cs="Wingdings"/>
       </w:rPr>
     </w:lvl>
     <w:lvl w:ilvl="5">
@@ -2453,6 +2656,7 @@
       <w:rPr>
         <w:rFonts w:ascii="Wingdings" w:hAnsi="Wingdings" w:cs="Wingdings" w:hint="default"/>
         <w:sz w:val="20"/>
+        <w:rFonts w:cs="Wingdings"/>
       </w:rPr>
     </w:lvl>
     <w:lvl w:ilvl="6">
@@ -2469,6 +2673,7 @@
       <w:rPr>
         <w:rFonts w:ascii="Wingdings" w:hAnsi="Wingdings" w:cs="Wingdings" w:hint="default"/>
         <w:sz w:val="20"/>
+        <w:rFonts w:cs="Wingdings"/>
       </w:rPr>
     </w:lvl>
     <w:lvl w:ilvl="7">
@@ -2485,6 +2690,7 @@
       <w:rPr>
         <w:rFonts w:ascii="Wingdings" w:hAnsi="Wingdings" w:cs="Wingdings" w:hint="default"/>
         <w:sz w:val="20"/>
+        <w:rFonts w:cs="Wingdings"/>
       </w:rPr>
     </w:lvl>
     <w:lvl w:ilvl="8">
@@ -2501,10 +2707,157 @@
       <w:rPr>
         <w:rFonts w:ascii="Wingdings" w:hAnsi="Wingdings" w:cs="Wingdings" w:hint="default"/>
         <w:sz w:val="20"/>
+        <w:rFonts w:cs="Wingdings"/>
       </w:rPr>
     </w:lvl>
   </w:abstractNum>
   <w:abstractNum w:abstractNumId="5">
+    <w:lvl w:ilvl="0">
+      <w:start w:val="1"/>
+      <w:numFmt w:val="bullet"/>
+      <w:lvlText w:val=""/>
+      <w:lvlJc w:val="left"/>
+      <w:pPr>
+        <w:tabs>
+          <w:tab w:val="num" w:pos="720"/>
+        </w:tabs>
+        <w:ind w:left="720" w:hanging="360"/>
+      </w:pPr>
+      <w:rPr>
+        <w:rFonts w:ascii="Symbol" w:hAnsi="Symbol" w:cs="Symbol" w:hint="default"/>
+        <w:rFonts w:cs="OpenSymbol"/>
+      </w:rPr>
+    </w:lvl>
+    <w:lvl w:ilvl="1">
+      <w:start w:val="1"/>
+      <w:numFmt w:val="bullet"/>
+      <w:lvlText w:val="◦"/>
+      <w:lvlJc w:val="left"/>
+      <w:pPr>
+        <w:tabs>
+          <w:tab w:val="num" w:pos="1080"/>
+        </w:tabs>
+        <w:ind w:left="1080" w:hanging="360"/>
+      </w:pPr>
+      <w:rPr>
+        <w:rFonts w:ascii="OpenSymbol" w:hAnsi="OpenSymbol" w:cs="OpenSymbol" w:hint="default"/>
+        <w:rFonts w:cs="OpenSymbol"/>
+      </w:rPr>
+    </w:lvl>
+    <w:lvl w:ilvl="2">
+      <w:start w:val="1"/>
+      <w:numFmt w:val="bullet"/>
+      <w:lvlText w:val="▪"/>
+      <w:lvlJc w:val="left"/>
+      <w:pPr>
+        <w:tabs>
+          <w:tab w:val="num" w:pos="1440"/>
+        </w:tabs>
+        <w:ind w:left="1440" w:hanging="360"/>
+      </w:pPr>
+      <w:rPr>
+        <w:rFonts w:ascii="OpenSymbol" w:hAnsi="OpenSymbol" w:cs="OpenSymbol" w:hint="default"/>
+        <w:rFonts w:cs="OpenSymbol"/>
+      </w:rPr>
+    </w:lvl>
+    <w:lvl w:ilvl="3">
+      <w:start w:val="1"/>
+      <w:numFmt w:val="bullet"/>
+      <w:lvlText w:val=""/>
+      <w:lvlJc w:val="left"/>
+      <w:pPr>
+        <w:tabs>
+          <w:tab w:val="num" w:pos="1800"/>
+        </w:tabs>
+        <w:ind w:left="1800" w:hanging="360"/>
+      </w:pPr>
+      <w:rPr>
+        <w:rFonts w:ascii="Symbol" w:hAnsi="Symbol" w:cs="Symbol" w:hint="default"/>
+        <w:rFonts w:cs="OpenSymbol"/>
+      </w:rPr>
+    </w:lvl>
+    <w:lvl w:ilvl="4">
+      <w:start w:val="1"/>
+      <w:numFmt w:val="bullet"/>
+      <w:lvlText w:val="◦"/>
+      <w:lvlJc w:val="left"/>
+      <w:pPr>
+        <w:tabs>
+          <w:tab w:val="num" w:pos="2160"/>
+        </w:tabs>
+        <w:ind w:left="2160" w:hanging="360"/>
+      </w:pPr>
+      <w:rPr>
+        <w:rFonts w:ascii="OpenSymbol" w:hAnsi="OpenSymbol" w:cs="OpenSymbol" w:hint="default"/>
+        <w:rFonts w:cs="OpenSymbol"/>
+      </w:rPr>
+    </w:lvl>
+    <w:lvl w:ilvl="5">
+      <w:start w:val="1"/>
+      <w:numFmt w:val="bullet"/>
+      <w:lvlText w:val="▪"/>
+      <w:lvlJc w:val="left"/>
+      <w:pPr>
+        <w:tabs>
+          <w:tab w:val="num" w:pos="2520"/>
+        </w:tabs>
+        <w:ind w:left="2520" w:hanging="360"/>
+      </w:pPr>
+      <w:rPr>
+        <w:rFonts w:ascii="OpenSymbol" w:hAnsi="OpenSymbol" w:cs="OpenSymbol" w:hint="default"/>
+        <w:rFonts w:cs="OpenSymbol"/>
+      </w:rPr>
+    </w:lvl>
+    <w:lvl w:ilvl="6">
+      <w:start w:val="1"/>
+      <w:numFmt w:val="bullet"/>
+      <w:lvlText w:val=""/>
+      <w:lvlJc w:val="left"/>
+      <w:pPr>
+        <w:tabs>
+          <w:tab w:val="num" w:pos="2880"/>
+        </w:tabs>
+        <w:ind w:left="2880" w:hanging="360"/>
+      </w:pPr>
+      <w:rPr>
+        <w:rFonts w:ascii="Symbol" w:hAnsi="Symbol" w:cs="Symbol" w:hint="default"/>
+        <w:rFonts w:cs="OpenSymbol"/>
+      </w:rPr>
+    </w:lvl>
+    <w:lvl w:ilvl="7">
+      <w:start w:val="1"/>
+      <w:numFmt w:val="bullet"/>
+      <w:lvlText w:val="◦"/>
+      <w:lvlJc w:val="left"/>
+      <w:pPr>
+        <w:tabs>
+          <w:tab w:val="num" w:pos="3240"/>
+        </w:tabs>
+        <w:ind w:left="3240" w:hanging="360"/>
+      </w:pPr>
+      <w:rPr>
+        <w:rFonts w:ascii="OpenSymbol" w:hAnsi="OpenSymbol" w:cs="OpenSymbol" w:hint="default"/>
+        <w:rFonts w:cs="OpenSymbol"/>
+      </w:rPr>
+    </w:lvl>
+    <w:lvl w:ilvl="8">
+      <w:start w:val="1"/>
+      <w:numFmt w:val="bullet"/>
+      <w:lvlText w:val="▪"/>
+      <w:lvlJc w:val="left"/>
+      <w:pPr>
+        <w:tabs>
+          <w:tab w:val="num" w:pos="3600"/>
+        </w:tabs>
+        <w:ind w:left="3600" w:hanging="360"/>
+      </w:pPr>
+      <w:rPr>
+        <w:rFonts w:ascii="OpenSymbol" w:hAnsi="OpenSymbol" w:cs="OpenSymbol" w:hint="default"/>
+        <w:rFonts w:cs="OpenSymbol"/>
+      </w:rPr>
+    </w:lvl>
+  </w:abstractNum>
+  <w:abstractNum w:abstractNumId="6">
     <w:lvl w:ilvl="0">
       <w:start w:val="1"/>
       <w:numFmt w:val="none"/>
@@ -2611,6 +2964,9 @@
   <w:num w:numId="5">
     <w:abstractNumId w:val="5"/>
   </w:num>
+  <w:num w:numId="6">
+    <w:abstractNumId w:val="6"/>
+  </w:num>
 </w:numbering>
 </file>
 
@@ -2620,7 +2976,6 @@
     <w:rPrDefault>
       <w:rPr>
         <w:rFonts w:ascii="Calibri" w:hAnsi="Calibri" w:eastAsia="Calibri" w:cs="" w:asciiTheme="minorHAnsi" w:cstheme="minorBidi" w:eastAsiaTheme="minorHAnsi" w:hAnsiTheme="minorHAnsi"/>
-        <w:sz w:val="24"/>
         <w:szCs w:val="24"/>
         <w:lang w:val="en-US" w:eastAsia="en-US" w:bidi="ar-SA"/>
       </w:rPr>
@@ -3124,6 +3479,13 @@
       <w:bCs/>
     </w:rPr>
   </w:style>
+  <w:style w:type="character" w:styleId="Bullets">
+    <w:name w:val="Bullets"/>
+    <w:qFormat/>
+    <w:rPr>
+      <w:rFonts w:ascii="OpenSymbol" w:hAnsi="OpenSymbol" w:eastAsia="OpenSymbol" w:cs="OpenSymbol"/>
+    </w:rPr>
+  </w:style>
   <w:style w:type="paragraph" w:styleId="Heading">
     <w:name w:val="Heading"/>
     <w:basedOn w:val="Normal"/>

</xml_diff>